<commit_message>
Adds readme file; few changes to the documents
The changes in the document is about my approach to handle large
datasets.
</commit_message>
<xml_diff>
--- a/documents/Assumptions.docx
+++ b/documents/Assumptions.docx
@@ -42,7 +42,39 @@
           <w:sz w:val="24"/>
           <w:szCs w:val="24"/>
         </w:rPr>
-        <w:t>In the table schema, _sk field refers to the surrogate key(auto-generated primary key except for dim_date) and _bk refers to the business key.</w:t>
+        <w:t>In the table schema, _</w:t>
+      </w:r>
+      <w:proofErr w:type="spellStart"/>
+      <w:r>
+        <w:rPr>
+          <w:sz w:val="24"/>
+          <w:szCs w:val="24"/>
+        </w:rPr>
+        <w:t>sk</w:t>
+      </w:r>
+      <w:proofErr w:type="spellEnd"/>
+      <w:r>
+        <w:rPr>
+          <w:sz w:val="24"/>
+          <w:szCs w:val="24"/>
+        </w:rPr>
+        <w:t xml:space="preserve"> field refers to the surrogate key(auto-generated primary key except for </w:t>
+      </w:r>
+      <w:proofErr w:type="spellStart"/>
+      <w:r>
+        <w:rPr>
+          <w:sz w:val="24"/>
+          <w:szCs w:val="24"/>
+        </w:rPr>
+        <w:t>dim_date</w:t>
+      </w:r>
+      <w:proofErr w:type="spellEnd"/>
+      <w:r>
+        <w:rPr>
+          <w:sz w:val="24"/>
+          <w:szCs w:val="24"/>
+        </w:rPr>
+        <w:t>) and _bk refers to the business key.</w:t>
       </w:r>
       <w:r>
         <w:rPr>
@@ -114,7 +146,23 @@
           <w:sz w:val="24"/>
           <w:szCs w:val="24"/>
         </w:rPr>
-        <w:t xml:space="preserve">population metric in the dim_location table, which would make it a type 1 SCD. That is when we get the new population metric for that city, we </w:t>
+        <w:t xml:space="preserve">population metric in the </w:t>
+      </w:r>
+      <w:proofErr w:type="spellStart"/>
+      <w:r>
+        <w:rPr>
+          <w:sz w:val="24"/>
+          <w:szCs w:val="24"/>
+        </w:rPr>
+        <w:t>dim_location</w:t>
+      </w:r>
+      <w:proofErr w:type="spellEnd"/>
+      <w:r>
+        <w:rPr>
+          <w:sz w:val="24"/>
+          <w:szCs w:val="24"/>
+        </w:rPr>
+        <w:t xml:space="preserve"> table, which would make it a type 1 SCD. That is when we get the new population metric for that city, we </w:t>
       </w:r>
       <w:r>
         <w:rPr>
@@ -142,8 +190,17 @@
           <w:sz w:val="24"/>
           <w:szCs w:val="24"/>
         </w:rPr>
-        <w:t>I am assuming here that we receive this file every year where we would receive the new population for that year. Taking this into consideration I have created the script load_fact_country_demography</w:t>
-      </w:r>
+        <w:t xml:space="preserve">I am assuming here that we receive this file every year where we would receive the new population for that year. Taking this into consideration I have created the script </w:t>
+      </w:r>
+      <w:proofErr w:type="spellStart"/>
+      <w:r>
+        <w:rPr>
+          <w:sz w:val="24"/>
+          <w:szCs w:val="24"/>
+        </w:rPr>
+        <w:t>load_fact_country_demography</w:t>
+      </w:r>
+      <w:proofErr w:type="spellEnd"/>
     </w:p>
     <w:p>
       <w:pPr>
@@ -183,7 +240,23 @@
           <w:sz w:val="24"/>
           <w:szCs w:val="24"/>
         </w:rPr>
-        <w:t>For dim_weather_station table, I have assumed that it is a type  2 SCD. There are some attributes in this table that can change over</w:t>
+        <w:t xml:space="preserve">For </w:t>
+      </w:r>
+      <w:proofErr w:type="spellStart"/>
+      <w:r>
+        <w:rPr>
+          <w:sz w:val="24"/>
+          <w:szCs w:val="24"/>
+        </w:rPr>
+        <w:t>dim_weather_station</w:t>
+      </w:r>
+      <w:proofErr w:type="spellEnd"/>
+      <w:r>
+        <w:rPr>
+          <w:sz w:val="24"/>
+          <w:szCs w:val="24"/>
+        </w:rPr>
+        <w:t xml:space="preserve"> table, I have assumed that it is a type  2 SCD. There are some attributes in this table that can change over</w:t>
       </w:r>
       <w:r>
         <w:rPr>
@@ -197,8 +270,17 @@
           <w:sz w:val="24"/>
           <w:szCs w:val="24"/>
         </w:rPr>
-        <w:t>time. For example: Station_name</w:t>
-      </w:r>
+        <w:t xml:space="preserve">time. For example: </w:t>
+      </w:r>
+      <w:proofErr w:type="spellStart"/>
+      <w:r>
+        <w:rPr>
+          <w:sz w:val="24"/>
+          <w:szCs w:val="24"/>
+        </w:rPr>
+        <w:t>Station_name</w:t>
+      </w:r>
+      <w:proofErr w:type="spellEnd"/>
       <w:r>
         <w:rPr>
           <w:sz w:val="24"/>
@@ -218,7 +300,23 @@
           <w:sz w:val="24"/>
           <w:szCs w:val="24"/>
         </w:rPr>
-        <w:t xml:space="preserve"> if the weather station equipment is moved to a new place, it’s going to have new lat and long.</w:t>
+        <w:t xml:space="preserve"> if the weather station equipment is moved to a new place, it’s going to have new </w:t>
+      </w:r>
+      <w:proofErr w:type="spellStart"/>
+      <w:r>
+        <w:rPr>
+          <w:sz w:val="24"/>
+          <w:szCs w:val="24"/>
+        </w:rPr>
+        <w:t>lat</w:t>
+      </w:r>
+      <w:proofErr w:type="spellEnd"/>
+      <w:r>
+        <w:rPr>
+          <w:sz w:val="24"/>
+          <w:szCs w:val="24"/>
+        </w:rPr>
+        <w:t xml:space="preserve"> and long.</w:t>
       </w:r>
       <w:r>
         <w:rPr>
@@ -232,7 +330,39 @@
           <w:sz w:val="24"/>
           <w:szCs w:val="24"/>
         </w:rPr>
-        <w:t>It may be crucial to consider it as type 2 SCD considering the fact that it could have an impact in the reporting layer. So, I have introduced new fields valid_from, valid_to and</w:t>
+        <w:t xml:space="preserve">It may be crucial to consider it as type 2 SCD considering the fact that it could have an impact in the reporting layer. So, I have introduced new fields </w:t>
+      </w:r>
+      <w:proofErr w:type="spellStart"/>
+      <w:r>
+        <w:rPr>
+          <w:sz w:val="24"/>
+          <w:szCs w:val="24"/>
+        </w:rPr>
+        <w:t>valid_from</w:t>
+      </w:r>
+      <w:proofErr w:type="spellEnd"/>
+      <w:r>
+        <w:rPr>
+          <w:sz w:val="24"/>
+          <w:szCs w:val="24"/>
+        </w:rPr>
+        <w:t xml:space="preserve">, </w:t>
+      </w:r>
+      <w:proofErr w:type="spellStart"/>
+      <w:r>
+        <w:rPr>
+          <w:sz w:val="24"/>
+          <w:szCs w:val="24"/>
+        </w:rPr>
+        <w:t>valid_to</w:t>
+      </w:r>
+      <w:proofErr w:type="spellEnd"/>
+      <w:r>
+        <w:rPr>
+          <w:sz w:val="24"/>
+          <w:szCs w:val="24"/>
+        </w:rPr>
+        <w:t xml:space="preserve"> and</w:t>
       </w:r>
       <w:r>
         <w:rPr>
@@ -241,6 +371,7 @@
         </w:rPr>
         <w:t xml:space="preserve"> </w:t>
       </w:r>
+      <w:proofErr w:type="spellStart"/>
       <w:r>
         <w:rPr>
           <w:sz w:val="24"/>
@@ -248,6 +379,7 @@
         </w:rPr>
         <w:t>latest_record_flag</w:t>
       </w:r>
+      <w:proofErr w:type="spellEnd"/>
       <w:r>
         <w:rPr>
           <w:sz w:val="24"/>
@@ -345,7 +477,55 @@
           <w:sz w:val="24"/>
           <w:szCs w:val="24"/>
         </w:rPr>
-        <w:t xml:space="preserve"> However, if we want to change the load technique to append(incremental) then few changes are required in the code. Like reading the data where source_data_date &gt; max_date of the fact_table. Also, the code can be changed in a way it can identify the load technique from the config file.</w:t>
+        <w:t xml:space="preserve"> However, if we want to change the load technique to append(incremental) then few changes are required in the code. Like reading the data where </w:t>
+      </w:r>
+      <w:proofErr w:type="spellStart"/>
+      <w:r>
+        <w:rPr>
+          <w:sz w:val="24"/>
+          <w:szCs w:val="24"/>
+        </w:rPr>
+        <w:t>source_data_date</w:t>
+      </w:r>
+      <w:proofErr w:type="spellEnd"/>
+      <w:r>
+        <w:rPr>
+          <w:sz w:val="24"/>
+          <w:szCs w:val="24"/>
+        </w:rPr>
+        <w:t xml:space="preserve"> &gt; </w:t>
+      </w:r>
+      <w:proofErr w:type="spellStart"/>
+      <w:r>
+        <w:rPr>
+          <w:sz w:val="24"/>
+          <w:szCs w:val="24"/>
+        </w:rPr>
+        <w:t>max_date</w:t>
+      </w:r>
+      <w:proofErr w:type="spellEnd"/>
+      <w:r>
+        <w:rPr>
+          <w:sz w:val="24"/>
+          <w:szCs w:val="24"/>
+        </w:rPr>
+        <w:t xml:space="preserve"> of the </w:t>
+      </w:r>
+      <w:proofErr w:type="spellStart"/>
+      <w:r>
+        <w:rPr>
+          <w:sz w:val="24"/>
+          <w:szCs w:val="24"/>
+        </w:rPr>
+        <w:t>fact_table</w:t>
+      </w:r>
+      <w:proofErr w:type="spellEnd"/>
+      <w:r>
+        <w:rPr>
+          <w:sz w:val="24"/>
+          <w:szCs w:val="24"/>
+        </w:rPr>
+        <w:t>. Also, the code can be changed in a way it can identify the load technique from the config file.</w:t>
       </w:r>
     </w:p>
     <w:p>
@@ -418,49 +598,71 @@
           <w:szCs w:val="24"/>
         </w:rPr>
         <w:lastRenderedPageBreak/>
-        <w:t xml:space="preserve">AVG(abs(abs(City_long ) – abs(Station_long)) - </w:t>
-      </w:r>
-      <w:r>
-        <w:rPr>
-          <w:sz w:val="24"/>
-          <w:szCs w:val="24"/>
-        </w:rPr>
-        <w:t>abs(abs(City_l</w:t>
-      </w:r>
-      <w:r>
-        <w:rPr>
-          <w:sz w:val="24"/>
-          <w:szCs w:val="24"/>
-        </w:rPr>
-        <w:t>at</w:t>
-      </w:r>
-      <w:r>
-        <w:rPr>
-          <w:sz w:val="24"/>
-          <w:szCs w:val="24"/>
-        </w:rPr>
-        <w:t xml:space="preserve"> ) – abs(Station_l</w:t>
-      </w:r>
-      <w:r>
-        <w:rPr>
-          <w:sz w:val="24"/>
-          <w:szCs w:val="24"/>
-        </w:rPr>
-        <w:t>at</w:t>
-      </w:r>
-      <w:r>
-        <w:rPr>
-          <w:sz w:val="24"/>
-          <w:szCs w:val="24"/>
-        </w:rPr>
-        <w:t>))</w:t>
-      </w:r>
-      <w:r>
-        <w:rPr>
-          <w:sz w:val="24"/>
-          <w:szCs w:val="24"/>
-        </w:rPr>
-        <w:t xml:space="preserve">) </w:t>
+        <w:t>AVG(abs(abs(</w:t>
+      </w:r>
+      <w:proofErr w:type="spellStart"/>
+      <w:r>
+        <w:rPr>
+          <w:sz w:val="24"/>
+          <w:szCs w:val="24"/>
+        </w:rPr>
+        <w:t>City_long</w:t>
+      </w:r>
+      <w:proofErr w:type="spellEnd"/>
+      <w:r>
+        <w:rPr>
+          <w:sz w:val="24"/>
+          <w:szCs w:val="24"/>
+        </w:rPr>
+        <w:t xml:space="preserve"> ) – abs(</w:t>
+      </w:r>
+      <w:proofErr w:type="spellStart"/>
+      <w:r>
+        <w:rPr>
+          <w:sz w:val="24"/>
+          <w:szCs w:val="24"/>
+        </w:rPr>
+        <w:t>Station_long</w:t>
+      </w:r>
+      <w:proofErr w:type="spellEnd"/>
+      <w:r>
+        <w:rPr>
+          <w:sz w:val="24"/>
+          <w:szCs w:val="24"/>
+        </w:rPr>
+        <w:t>)) - abs(abs(</w:t>
+      </w:r>
+      <w:proofErr w:type="spellStart"/>
+      <w:r>
+        <w:rPr>
+          <w:sz w:val="24"/>
+          <w:szCs w:val="24"/>
+        </w:rPr>
+        <w:t>City_lat</w:t>
+      </w:r>
+      <w:proofErr w:type="spellEnd"/>
+      <w:r>
+        <w:rPr>
+          <w:sz w:val="24"/>
+          <w:szCs w:val="24"/>
+        </w:rPr>
+        <w:t xml:space="preserve"> ) – abs(</w:t>
+      </w:r>
+      <w:proofErr w:type="spellStart"/>
+      <w:r>
+        <w:rPr>
+          <w:sz w:val="24"/>
+          <w:szCs w:val="24"/>
+        </w:rPr>
+        <w:t>Station_lat</w:t>
+      </w:r>
+      <w:proofErr w:type="spellEnd"/>
+      <w:r>
+        <w:rPr>
+          <w:sz w:val="24"/>
+          <w:szCs w:val="24"/>
+        </w:rPr>
+        <w:t xml:space="preserve">))) </w:t>
       </w:r>
     </w:p>
     <w:p>
@@ -499,6 +701,71 @@
           <w:szCs w:val="24"/>
         </w:rPr>
         <w:t>.</w:t>
+      </w:r>
+    </w:p>
+    <w:p>
+      <w:pPr>
+        <w:pStyle w:val="ListParagraph"/>
+        <w:numPr>
+          <w:ilvl w:val="0"/>
+          <w:numId w:val="8"/>
+        </w:numPr>
+        <w:jc w:val="both"/>
+        <w:rPr>
+          <w:sz w:val="24"/>
+          <w:szCs w:val="24"/>
+        </w:rPr>
+      </w:pPr>
+      <w:r>
+        <w:rPr>
+          <w:sz w:val="24"/>
+          <w:szCs w:val="24"/>
+        </w:rPr>
+        <w:t xml:space="preserve">I have exposed the </w:t>
+      </w:r>
+      <w:r>
+        <w:rPr>
+          <w:sz w:val="24"/>
+          <w:szCs w:val="24"/>
+        </w:rPr>
+        <w:t xml:space="preserve">GCP </w:t>
+      </w:r>
+      <w:proofErr w:type="spellStart"/>
+      <w:r>
+        <w:rPr>
+          <w:sz w:val="24"/>
+          <w:szCs w:val="24"/>
+        </w:rPr>
+        <w:t>CloudSQL</w:t>
+      </w:r>
+      <w:proofErr w:type="spellEnd"/>
+      <w:r>
+        <w:rPr>
+          <w:sz w:val="24"/>
+          <w:szCs w:val="24"/>
+        </w:rPr>
+        <w:t xml:space="preserve"> </w:t>
+      </w:r>
+      <w:r>
+        <w:rPr>
+          <w:sz w:val="24"/>
+          <w:szCs w:val="24"/>
+        </w:rPr>
+        <w:t>database credential</w:t>
+      </w:r>
+      <w:r>
+        <w:rPr>
+          <w:sz w:val="24"/>
+          <w:szCs w:val="24"/>
+        </w:rPr>
+        <w:t>s</w:t>
+      </w:r>
+      <w:r>
+        <w:rPr>
+          <w:sz w:val="24"/>
+          <w:szCs w:val="24"/>
+        </w:rPr>
+        <w:t xml:space="preserve"> and API token in the code. Because if I set it as an env variable, it’s not going to run on your end.</w:t>
       </w:r>
     </w:p>
     <w:p>
@@ -734,6 +1001,232 @@
     </w:lvl>
   </w:abstractNum>
   <w:abstractNum w:abstractNumId="2" w15:restartNumberingAfterBreak="0">
+    <w:nsid w:val="1D241A15"/>
+    <w:multiLevelType w:val="hybridMultilevel"/>
+    <w:tmpl w:val="962CC488"/>
+    <w:lvl w:ilvl="0" w:tplc="10090001">
+      <w:start w:val="1"/>
+      <w:numFmt w:val="bullet"/>
+      <w:lvlText w:val=""/>
+      <w:lvlJc w:val="left"/>
+      <w:pPr>
+        <w:ind w:left="720" w:hanging="360"/>
+      </w:pPr>
+      <w:rPr>
+        <w:rFonts w:ascii="Symbol" w:hAnsi="Symbol" w:hint="default"/>
+      </w:rPr>
+    </w:lvl>
+    <w:lvl w:ilvl="1" w:tplc="10090003" w:tentative="1">
+      <w:start w:val="1"/>
+      <w:numFmt w:val="bullet"/>
+      <w:lvlText w:val="o"/>
+      <w:lvlJc w:val="left"/>
+      <w:pPr>
+        <w:ind w:left="1440" w:hanging="360"/>
+      </w:pPr>
+      <w:rPr>
+        <w:rFonts w:ascii="Courier New" w:hAnsi="Courier New" w:cs="Courier New" w:hint="default"/>
+      </w:rPr>
+    </w:lvl>
+    <w:lvl w:ilvl="2" w:tplc="10090005" w:tentative="1">
+      <w:start w:val="1"/>
+      <w:numFmt w:val="bullet"/>
+      <w:lvlText w:val=""/>
+      <w:lvlJc w:val="left"/>
+      <w:pPr>
+        <w:ind w:left="2160" w:hanging="360"/>
+      </w:pPr>
+      <w:rPr>
+        <w:rFonts w:ascii="Wingdings" w:hAnsi="Wingdings" w:hint="default"/>
+      </w:rPr>
+    </w:lvl>
+    <w:lvl w:ilvl="3" w:tplc="10090001" w:tentative="1">
+      <w:start w:val="1"/>
+      <w:numFmt w:val="bullet"/>
+      <w:lvlText w:val=""/>
+      <w:lvlJc w:val="left"/>
+      <w:pPr>
+        <w:ind w:left="2880" w:hanging="360"/>
+      </w:pPr>
+      <w:rPr>
+        <w:rFonts w:ascii="Symbol" w:hAnsi="Symbol" w:hint="default"/>
+      </w:rPr>
+    </w:lvl>
+    <w:lvl w:ilvl="4" w:tplc="10090003" w:tentative="1">
+      <w:start w:val="1"/>
+      <w:numFmt w:val="bullet"/>
+      <w:lvlText w:val="o"/>
+      <w:lvlJc w:val="left"/>
+      <w:pPr>
+        <w:ind w:left="3600" w:hanging="360"/>
+      </w:pPr>
+      <w:rPr>
+        <w:rFonts w:ascii="Courier New" w:hAnsi="Courier New" w:cs="Courier New" w:hint="default"/>
+      </w:rPr>
+    </w:lvl>
+    <w:lvl w:ilvl="5" w:tplc="10090005" w:tentative="1">
+      <w:start w:val="1"/>
+      <w:numFmt w:val="bullet"/>
+      <w:lvlText w:val=""/>
+      <w:lvlJc w:val="left"/>
+      <w:pPr>
+        <w:ind w:left="4320" w:hanging="360"/>
+      </w:pPr>
+      <w:rPr>
+        <w:rFonts w:ascii="Wingdings" w:hAnsi="Wingdings" w:hint="default"/>
+      </w:rPr>
+    </w:lvl>
+    <w:lvl w:ilvl="6" w:tplc="10090001" w:tentative="1">
+      <w:start w:val="1"/>
+      <w:numFmt w:val="bullet"/>
+      <w:lvlText w:val=""/>
+      <w:lvlJc w:val="left"/>
+      <w:pPr>
+        <w:ind w:left="5040" w:hanging="360"/>
+      </w:pPr>
+      <w:rPr>
+        <w:rFonts w:ascii="Symbol" w:hAnsi="Symbol" w:hint="default"/>
+      </w:rPr>
+    </w:lvl>
+    <w:lvl w:ilvl="7" w:tplc="10090003" w:tentative="1">
+      <w:start w:val="1"/>
+      <w:numFmt w:val="bullet"/>
+      <w:lvlText w:val="o"/>
+      <w:lvlJc w:val="left"/>
+      <w:pPr>
+        <w:ind w:left="5760" w:hanging="360"/>
+      </w:pPr>
+      <w:rPr>
+        <w:rFonts w:ascii="Courier New" w:hAnsi="Courier New" w:cs="Courier New" w:hint="default"/>
+      </w:rPr>
+    </w:lvl>
+    <w:lvl w:ilvl="8" w:tplc="10090005" w:tentative="1">
+      <w:start w:val="1"/>
+      <w:numFmt w:val="bullet"/>
+      <w:lvlText w:val=""/>
+      <w:lvlJc w:val="left"/>
+      <w:pPr>
+        <w:ind w:left="6480" w:hanging="360"/>
+      </w:pPr>
+      <w:rPr>
+        <w:rFonts w:ascii="Wingdings" w:hAnsi="Wingdings" w:hint="default"/>
+      </w:rPr>
+    </w:lvl>
+  </w:abstractNum>
+  <w:abstractNum w:abstractNumId="3" w15:restartNumberingAfterBreak="0">
+    <w:nsid w:val="351A5E8D"/>
+    <w:multiLevelType w:val="hybridMultilevel"/>
+    <w:tmpl w:val="29F068E2"/>
+    <w:lvl w:ilvl="0" w:tplc="10090001">
+      <w:start w:val="1"/>
+      <w:numFmt w:val="bullet"/>
+      <w:lvlText w:val=""/>
+      <w:lvlJc w:val="left"/>
+      <w:pPr>
+        <w:ind w:left="720" w:hanging="360"/>
+      </w:pPr>
+      <w:rPr>
+        <w:rFonts w:ascii="Symbol" w:hAnsi="Symbol" w:hint="default"/>
+      </w:rPr>
+    </w:lvl>
+    <w:lvl w:ilvl="1" w:tplc="10090003" w:tentative="1">
+      <w:start w:val="1"/>
+      <w:numFmt w:val="bullet"/>
+      <w:lvlText w:val="o"/>
+      <w:lvlJc w:val="left"/>
+      <w:pPr>
+        <w:ind w:left="1440" w:hanging="360"/>
+      </w:pPr>
+      <w:rPr>
+        <w:rFonts w:ascii="Courier New" w:hAnsi="Courier New" w:cs="Courier New" w:hint="default"/>
+      </w:rPr>
+    </w:lvl>
+    <w:lvl w:ilvl="2" w:tplc="10090005" w:tentative="1">
+      <w:start w:val="1"/>
+      <w:numFmt w:val="bullet"/>
+      <w:lvlText w:val=""/>
+      <w:lvlJc w:val="left"/>
+      <w:pPr>
+        <w:ind w:left="2160" w:hanging="360"/>
+      </w:pPr>
+      <w:rPr>
+        <w:rFonts w:ascii="Wingdings" w:hAnsi="Wingdings" w:hint="default"/>
+      </w:rPr>
+    </w:lvl>
+    <w:lvl w:ilvl="3" w:tplc="10090001" w:tentative="1">
+      <w:start w:val="1"/>
+      <w:numFmt w:val="bullet"/>
+      <w:lvlText w:val=""/>
+      <w:lvlJc w:val="left"/>
+      <w:pPr>
+        <w:ind w:left="2880" w:hanging="360"/>
+      </w:pPr>
+      <w:rPr>
+        <w:rFonts w:ascii="Symbol" w:hAnsi="Symbol" w:hint="default"/>
+      </w:rPr>
+    </w:lvl>
+    <w:lvl w:ilvl="4" w:tplc="10090003" w:tentative="1">
+      <w:start w:val="1"/>
+      <w:numFmt w:val="bullet"/>
+      <w:lvlText w:val="o"/>
+      <w:lvlJc w:val="left"/>
+      <w:pPr>
+        <w:ind w:left="3600" w:hanging="360"/>
+      </w:pPr>
+      <w:rPr>
+        <w:rFonts w:ascii="Courier New" w:hAnsi="Courier New" w:cs="Courier New" w:hint="default"/>
+      </w:rPr>
+    </w:lvl>
+    <w:lvl w:ilvl="5" w:tplc="10090005" w:tentative="1">
+      <w:start w:val="1"/>
+      <w:numFmt w:val="bullet"/>
+      <w:lvlText w:val=""/>
+      <w:lvlJc w:val="left"/>
+      <w:pPr>
+        <w:ind w:left="4320" w:hanging="360"/>
+      </w:pPr>
+      <w:rPr>
+        <w:rFonts w:ascii="Wingdings" w:hAnsi="Wingdings" w:hint="default"/>
+      </w:rPr>
+    </w:lvl>
+    <w:lvl w:ilvl="6" w:tplc="10090001" w:tentative="1">
+      <w:start w:val="1"/>
+      <w:numFmt w:val="bullet"/>
+      <w:lvlText w:val=""/>
+      <w:lvlJc w:val="left"/>
+      <w:pPr>
+        <w:ind w:left="5040" w:hanging="360"/>
+      </w:pPr>
+      <w:rPr>
+        <w:rFonts w:ascii="Symbol" w:hAnsi="Symbol" w:hint="default"/>
+      </w:rPr>
+    </w:lvl>
+    <w:lvl w:ilvl="7" w:tplc="10090003" w:tentative="1">
+      <w:start w:val="1"/>
+      <w:numFmt w:val="bullet"/>
+      <w:lvlText w:val="o"/>
+      <w:lvlJc w:val="left"/>
+      <w:pPr>
+        <w:ind w:left="5760" w:hanging="360"/>
+      </w:pPr>
+      <w:rPr>
+        <w:rFonts w:ascii="Courier New" w:hAnsi="Courier New" w:cs="Courier New" w:hint="default"/>
+      </w:rPr>
+    </w:lvl>
+    <w:lvl w:ilvl="8" w:tplc="10090005" w:tentative="1">
+      <w:start w:val="1"/>
+      <w:numFmt w:val="bullet"/>
+      <w:lvlText w:val=""/>
+      <w:lvlJc w:val="left"/>
+      <w:pPr>
+        <w:ind w:left="6480" w:hanging="360"/>
+      </w:pPr>
+      <w:rPr>
+        <w:rFonts w:ascii="Wingdings" w:hAnsi="Wingdings" w:hint="default"/>
+      </w:rPr>
+    </w:lvl>
+  </w:abstractNum>
+  <w:abstractNum w:abstractNumId="4" w15:restartNumberingAfterBreak="0">
     <w:nsid w:val="56001120"/>
     <w:multiLevelType w:val="hybridMultilevel"/>
     <w:tmpl w:val="78B8C06C"/>
@@ -846,7 +1339,120 @@
       </w:rPr>
     </w:lvl>
   </w:abstractNum>
-  <w:abstractNum w:abstractNumId="3" w15:restartNumberingAfterBreak="0">
+  <w:abstractNum w:abstractNumId="5" w15:restartNumberingAfterBreak="0">
+    <w:nsid w:val="57FB06E5"/>
+    <w:multiLevelType w:val="hybridMultilevel"/>
+    <w:tmpl w:val="606EBF08"/>
+    <w:lvl w:ilvl="0" w:tplc="10090001">
+      <w:start w:val="1"/>
+      <w:numFmt w:val="bullet"/>
+      <w:lvlText w:val=""/>
+      <w:lvlJc w:val="left"/>
+      <w:pPr>
+        <w:ind w:left="720" w:hanging="360"/>
+      </w:pPr>
+      <w:rPr>
+        <w:rFonts w:ascii="Symbol" w:hAnsi="Symbol" w:hint="default"/>
+      </w:rPr>
+    </w:lvl>
+    <w:lvl w:ilvl="1" w:tplc="10090003" w:tentative="1">
+      <w:start w:val="1"/>
+      <w:numFmt w:val="bullet"/>
+      <w:lvlText w:val="o"/>
+      <w:lvlJc w:val="left"/>
+      <w:pPr>
+        <w:ind w:left="1440" w:hanging="360"/>
+      </w:pPr>
+      <w:rPr>
+        <w:rFonts w:ascii="Courier New" w:hAnsi="Courier New" w:cs="Courier New" w:hint="default"/>
+      </w:rPr>
+    </w:lvl>
+    <w:lvl w:ilvl="2" w:tplc="10090005" w:tentative="1">
+      <w:start w:val="1"/>
+      <w:numFmt w:val="bullet"/>
+      <w:lvlText w:val=""/>
+      <w:lvlJc w:val="left"/>
+      <w:pPr>
+        <w:ind w:left="2160" w:hanging="360"/>
+      </w:pPr>
+      <w:rPr>
+        <w:rFonts w:ascii="Wingdings" w:hAnsi="Wingdings" w:hint="default"/>
+      </w:rPr>
+    </w:lvl>
+    <w:lvl w:ilvl="3" w:tplc="10090001" w:tentative="1">
+      <w:start w:val="1"/>
+      <w:numFmt w:val="bullet"/>
+      <w:lvlText w:val=""/>
+      <w:lvlJc w:val="left"/>
+      <w:pPr>
+        <w:ind w:left="2880" w:hanging="360"/>
+      </w:pPr>
+      <w:rPr>
+        <w:rFonts w:ascii="Symbol" w:hAnsi="Symbol" w:hint="default"/>
+      </w:rPr>
+    </w:lvl>
+    <w:lvl w:ilvl="4" w:tplc="10090003" w:tentative="1">
+      <w:start w:val="1"/>
+      <w:numFmt w:val="bullet"/>
+      <w:lvlText w:val="o"/>
+      <w:lvlJc w:val="left"/>
+      <w:pPr>
+        <w:ind w:left="3600" w:hanging="360"/>
+      </w:pPr>
+      <w:rPr>
+        <w:rFonts w:ascii="Courier New" w:hAnsi="Courier New" w:cs="Courier New" w:hint="default"/>
+      </w:rPr>
+    </w:lvl>
+    <w:lvl w:ilvl="5" w:tplc="10090005" w:tentative="1">
+      <w:start w:val="1"/>
+      <w:numFmt w:val="bullet"/>
+      <w:lvlText w:val=""/>
+      <w:lvlJc w:val="left"/>
+      <w:pPr>
+        <w:ind w:left="4320" w:hanging="360"/>
+      </w:pPr>
+      <w:rPr>
+        <w:rFonts w:ascii="Wingdings" w:hAnsi="Wingdings" w:hint="default"/>
+      </w:rPr>
+    </w:lvl>
+    <w:lvl w:ilvl="6" w:tplc="10090001" w:tentative="1">
+      <w:start w:val="1"/>
+      <w:numFmt w:val="bullet"/>
+      <w:lvlText w:val=""/>
+      <w:lvlJc w:val="left"/>
+      <w:pPr>
+        <w:ind w:left="5040" w:hanging="360"/>
+      </w:pPr>
+      <w:rPr>
+        <w:rFonts w:ascii="Symbol" w:hAnsi="Symbol" w:hint="default"/>
+      </w:rPr>
+    </w:lvl>
+    <w:lvl w:ilvl="7" w:tplc="10090003" w:tentative="1">
+      <w:start w:val="1"/>
+      <w:numFmt w:val="bullet"/>
+      <w:lvlText w:val="o"/>
+      <w:lvlJc w:val="left"/>
+      <w:pPr>
+        <w:ind w:left="5760" w:hanging="360"/>
+      </w:pPr>
+      <w:rPr>
+        <w:rFonts w:ascii="Courier New" w:hAnsi="Courier New" w:cs="Courier New" w:hint="default"/>
+      </w:rPr>
+    </w:lvl>
+    <w:lvl w:ilvl="8" w:tplc="10090005" w:tentative="1">
+      <w:start w:val="1"/>
+      <w:numFmt w:val="bullet"/>
+      <w:lvlText w:val=""/>
+      <w:lvlJc w:val="left"/>
+      <w:pPr>
+        <w:ind w:left="6480" w:hanging="360"/>
+      </w:pPr>
+      <w:rPr>
+        <w:rFonts w:ascii="Wingdings" w:hAnsi="Wingdings" w:hint="default"/>
+      </w:rPr>
+    </w:lvl>
+  </w:abstractNum>
+  <w:abstractNum w:abstractNumId="6" w15:restartNumberingAfterBreak="0">
     <w:nsid w:val="64B82476"/>
     <w:multiLevelType w:val="hybridMultilevel"/>
     <w:tmpl w:val="EA22D5D6"/>
@@ -959,7 +1565,7 @@
       </w:rPr>
     </w:lvl>
   </w:abstractNum>
-  <w:abstractNum w:abstractNumId="4" w15:restartNumberingAfterBreak="0">
+  <w:abstractNum w:abstractNumId="7" w15:restartNumberingAfterBreak="0">
     <w:nsid w:val="6AC55ED2"/>
     <w:multiLevelType w:val="hybridMultilevel"/>
     <w:tmpl w:val="F86A9600"/>
@@ -1073,19 +1679,28 @@
     </w:lvl>
   </w:abstractNum>
   <w:num w:numId="1">
-    <w:abstractNumId w:val="4"/>
+    <w:abstractNumId w:val="7"/>
   </w:num>
   <w:num w:numId="2">
     <w:abstractNumId w:val="1"/>
   </w:num>
   <w:num w:numId="3">
-    <w:abstractNumId w:val="3"/>
+    <w:abstractNumId w:val="6"/>
   </w:num>
   <w:num w:numId="4">
     <w:abstractNumId w:val="0"/>
   </w:num>
   <w:num w:numId="5">
+    <w:abstractNumId w:val="4"/>
+  </w:num>
+  <w:num w:numId="6">
     <w:abstractNumId w:val="2"/>
+  </w:num>
+  <w:num w:numId="7">
+    <w:abstractNumId w:val="5"/>
+  </w:num>
+  <w:num w:numId="8">
+    <w:abstractNumId w:val="3"/>
   </w:num>
 </w:numbering>
 </file>

</xml_diff>